<commit_message>
add table fill funciton. update to v1.1.0.
</commit_message>
<xml_diff>
--- a/files/index.docx
+++ b/files/index.docx
@@ -175,7 +175,9 @@
         </w:tblBorders>
         <w:tblLayout w:type="autofit"/>
         <w:tblCellMar>
+          <w:top w:w="0" w:type="dxa"/>
           <w:left w:w="108" w:type="dxa"/>
+          <w:bottom w:w="0" w:type="dxa"/>
           <w:right w:w="108" w:type="dxa"/>
         </w:tblCellMar>
       </w:tblPr>
@@ -196,7 +198,9 @@
             <w:insideV w:val="single" w:color="auto" w:sz="4" w:space="0"/>
           </w:tblBorders>
           <w:tblCellMar>
+            <w:top w:w="0" w:type="dxa"/>
             <w:left w:w="108" w:type="dxa"/>
+            <w:bottom w:w="0" w:type="dxa"/>
             <w:right w:w="108" w:type="dxa"/>
           </w:tblCellMar>
         </w:tblPrEx>
@@ -300,7 +304,9 @@
             <w:insideV w:val="single" w:color="auto" w:sz="4" w:space="0"/>
           </w:tblBorders>
           <w:tblCellMar>
+            <w:top w:w="0" w:type="dxa"/>
             <w:left w:w="108" w:type="dxa"/>
+            <w:bottom w:w="0" w:type="dxa"/>
             <w:right w:w="108" w:type="dxa"/>
           </w:tblCellMar>
         </w:tblPrEx>
@@ -404,7 +410,9 @@
             <w:insideV w:val="single" w:color="auto" w:sz="4" w:space="0"/>
           </w:tblBorders>
           <w:tblCellMar>
+            <w:top w:w="0" w:type="dxa"/>
             <w:left w:w="108" w:type="dxa"/>
+            <w:bottom w:w="0" w:type="dxa"/>
             <w:right w:w="108" w:type="dxa"/>
           </w:tblCellMar>
         </w:tblPrEx>
@@ -508,7 +516,9 @@
             <w:insideV w:val="single" w:color="auto" w:sz="4" w:space="0"/>
           </w:tblBorders>
           <w:tblCellMar>
+            <w:top w:w="0" w:type="dxa"/>
             <w:left w:w="108" w:type="dxa"/>
+            <w:bottom w:w="0" w:type="dxa"/>
             <w:right w:w="108" w:type="dxa"/>
           </w:tblCellMar>
         </w:tblPrEx>
@@ -597,6 +607,224 @@
                 <w:lang w:val="en-US" w:eastAsia="zh-CN"/>
               </w:rPr>
               <w:t>进展3</w:t>
+            </w:r>
+          </w:p>
+        </w:tc>
+      </w:tr>
+      <w:tr>
+        <w:tblPrEx>
+          <w:tblBorders>
+            <w:top w:val="single" w:color="auto" w:sz="4" w:space="0"/>
+            <w:left w:val="single" w:color="auto" w:sz="4" w:space="0"/>
+            <w:bottom w:val="single" w:color="auto" w:sz="4" w:space="0"/>
+            <w:right w:val="single" w:color="auto" w:sz="4" w:space="0"/>
+            <w:insideH w:val="single" w:color="auto" w:sz="4" w:space="0"/>
+            <w:insideV w:val="single" w:color="auto" w:sz="4" w:space="0"/>
+          </w:tblBorders>
+          <w:tblCellMar>
+            <w:top w:w="0" w:type="dxa"/>
+            <w:left w:w="108" w:type="dxa"/>
+            <w:bottom w:w="0" w:type="dxa"/>
+            <w:right w:w="108" w:type="dxa"/>
+          </w:tblCellMar>
+        </w:tblPrEx>
+        <w:tc>
+          <w:tcPr>
+            <w:tcW w:w="2130" w:type="dxa"/>
+          </w:tcPr>
+          <w:p>
+            <w:pPr>
+              <w:rPr>
+                <w:rFonts w:hint="default"/>
+                <w:vertAlign w:val="baseline"/>
+                <w:lang w:val="en-US" w:eastAsia="zh-CN"/>
+              </w:rPr>
+            </w:pPr>
+            <w:r>
+              <w:rPr>
+                <w:rFonts w:hint="eastAsia"/>
+                <w:vertAlign w:val="baseline"/>
+                <w:lang w:val="en-US" w:eastAsia="zh-CN"/>
+              </w:rPr>
+              <w:t>4</w:t>
+            </w:r>
+          </w:p>
+        </w:tc>
+        <w:tc>
+          <w:tcPr>
+            <w:tcW w:w="2130" w:type="dxa"/>
+            <w:vAlign w:val="top"/>
+          </w:tcPr>
+          <w:p>
+            <w:pPr>
+              <w:rPr>
+                <w:rFonts w:hint="eastAsia"/>
+                <w:vertAlign w:val="baseline"/>
+                <w:lang w:val="en-US" w:eastAsia="zh-CN"/>
+              </w:rPr>
+            </w:pPr>
+            <w:r>
+              <w:rPr>
+                <w:rFonts w:hint="eastAsia"/>
+                <w:vertAlign w:val="baseline"/>
+                <w:lang w:val="en-US" w:eastAsia="zh-CN"/>
+              </w:rPr>
+              <w:t>事项4</w:t>
+            </w:r>
+          </w:p>
+        </w:tc>
+        <w:tc>
+          <w:tcPr>
+            <w:tcW w:w="2131" w:type="dxa"/>
+            <w:vAlign w:val="top"/>
+          </w:tcPr>
+          <w:p>
+            <w:pPr>
+              <w:rPr>
+                <w:rFonts w:hint="eastAsia"/>
+                <w:vertAlign w:val="baseline"/>
+                <w:lang w:val="en-US" w:eastAsia="zh-CN"/>
+              </w:rPr>
+            </w:pPr>
+            <w:r>
+              <w:rPr>
+                <w:rFonts w:hint="eastAsia"/>
+                <w:vertAlign w:val="baseline"/>
+                <w:lang w:val="en-US" w:eastAsia="zh-CN"/>
+              </w:rPr>
+              <w:t>2025-05-15</w:t>
+            </w:r>
+          </w:p>
+        </w:tc>
+        <w:tc>
+          <w:tcPr>
+            <w:tcW w:w="2131" w:type="dxa"/>
+            <w:vAlign w:val="top"/>
+          </w:tcPr>
+          <w:p>
+            <w:pPr>
+              <w:rPr>
+                <w:rFonts w:hint="eastAsia"/>
+                <w:vertAlign w:val="baseline"/>
+                <w:lang w:val="en-US" w:eastAsia="zh-CN"/>
+              </w:rPr>
+            </w:pPr>
+            <w:r>
+              <w:rPr>
+                <w:rFonts w:hint="eastAsia"/>
+                <w:vertAlign w:val="baseline"/>
+                <w:lang w:val="en-US" w:eastAsia="zh-CN"/>
+              </w:rPr>
+              <w:t>进展4</w:t>
+            </w:r>
+          </w:p>
+        </w:tc>
+      </w:tr>
+      <w:tr>
+        <w:tblPrEx>
+          <w:tblBorders>
+            <w:top w:val="single" w:color="auto" w:sz="4" w:space="0"/>
+            <w:left w:val="single" w:color="auto" w:sz="4" w:space="0"/>
+            <w:bottom w:val="single" w:color="auto" w:sz="4" w:space="0"/>
+            <w:right w:val="single" w:color="auto" w:sz="4" w:space="0"/>
+            <w:insideH w:val="single" w:color="auto" w:sz="4" w:space="0"/>
+            <w:insideV w:val="single" w:color="auto" w:sz="4" w:space="0"/>
+          </w:tblBorders>
+          <w:tblCellMar>
+            <w:top w:w="0" w:type="dxa"/>
+            <w:left w:w="108" w:type="dxa"/>
+            <w:bottom w:w="0" w:type="dxa"/>
+            <w:right w:w="108" w:type="dxa"/>
+          </w:tblCellMar>
+        </w:tblPrEx>
+        <w:tc>
+          <w:tcPr>
+            <w:tcW w:w="2130" w:type="dxa"/>
+          </w:tcPr>
+          <w:p>
+            <w:pPr>
+              <w:rPr>
+                <w:rFonts w:hint="default"/>
+                <w:vertAlign w:val="baseline"/>
+                <w:lang w:val="en-US" w:eastAsia="zh-CN"/>
+              </w:rPr>
+            </w:pPr>
+            <w:r>
+              <w:rPr>
+                <w:rFonts w:hint="eastAsia"/>
+                <w:vertAlign w:val="baseline"/>
+                <w:lang w:val="en-US" w:eastAsia="zh-CN"/>
+              </w:rPr>
+              <w:t>5</w:t>
+            </w:r>
+          </w:p>
+        </w:tc>
+        <w:tc>
+          <w:tcPr>
+            <w:tcW w:w="2130" w:type="dxa"/>
+            <w:vAlign w:val="top"/>
+          </w:tcPr>
+          <w:p>
+            <w:pPr>
+              <w:rPr>
+                <w:rFonts w:hint="eastAsia"/>
+                <w:vertAlign w:val="baseline"/>
+                <w:lang w:val="en-US" w:eastAsia="zh-CN"/>
+              </w:rPr>
+            </w:pPr>
+            <w:r>
+              <w:rPr>
+                <w:rFonts w:hint="eastAsia"/>
+                <w:vertAlign w:val="baseline"/>
+                <w:lang w:val="en-US" w:eastAsia="zh-CN"/>
+              </w:rPr>
+              <w:t>事项5</w:t>
+            </w:r>
+          </w:p>
+        </w:tc>
+        <w:tc>
+          <w:tcPr>
+            <w:tcW w:w="2131" w:type="dxa"/>
+            <w:vAlign w:val="top"/>
+          </w:tcPr>
+          <w:p>
+            <w:pPr>
+              <w:rPr>
+                <w:rFonts w:hint="eastAsia"/>
+                <w:vertAlign w:val="baseline"/>
+                <w:lang w:val="en-US" w:eastAsia="zh-CN"/>
+              </w:rPr>
+            </w:pPr>
+            <w:r>
+              <w:rPr>
+                <w:rFonts w:hint="eastAsia"/>
+                <w:vertAlign w:val="baseline"/>
+                <w:lang w:val="en-US" w:eastAsia="zh-CN"/>
+              </w:rPr>
+              <w:t>2025-08-25</w:t>
+            </w:r>
+          </w:p>
+        </w:tc>
+        <w:tc>
+          <w:tcPr>
+            <w:tcW w:w="2131" w:type="dxa"/>
+            <w:vAlign w:val="top"/>
+          </w:tcPr>
+          <w:p>
+            <w:pPr>
+              <w:rPr>
+                <w:rFonts w:hint="eastAsia"/>
+                <w:vertAlign w:val="baseline"/>
+                <w:lang w:val="en-US" w:eastAsia="zh-CN"/>
+              </w:rPr>
+            </w:pPr>
+            <w:r>
+              <w:rPr>
+                <w:rFonts w:hint="eastAsia"/>
+                <w:vertAlign w:val="baseline"/>
+                <w:lang w:val="en-US" w:eastAsia="zh-CN"/>
+              </w:rPr>
+              <w:t>进展5</w:t>
             </w:r>
             <w:bookmarkStart w:id="0" w:name="_GoBack"/>
             <w:bookmarkEnd w:id="0"/>
@@ -616,6 +844,7 @@
       <w:pPr>
         <w:widowControl w:val="0"/>
         <w:numPr>
+          <w:ilvl w:val="0"/>
           <w:numId w:val="0"/>
         </w:numPr>
         <w:jc w:val="both"/>

</xml_diff>

<commit_message>
add textarea fill function. updated to v1.2.0.
</commit_message>
<xml_diff>
--- a/files/index.docx
+++ b/files/index.docx
@@ -4,7 +4,27 @@
   <w:body>
     <w:p>
       <w:pPr>
-        <w:pStyle w:val="3"/>
+        <w:pStyle w:val="2"/>
+        <w:bidi w:val="0"/>
+        <w:jc w:val="center"/>
+        <w:rPr>
+          <w:rFonts w:hint="default"/>
+          <w:lang w:val="en-US" w:eastAsia="zh-CN"/>
+        </w:rPr>
+      </w:pPr>
+      <w:r>
+        <w:rPr>
+          <w:rFonts w:hint="eastAsia"/>
+          <w:lang w:val="en-US" w:eastAsia="zh-CN"/>
+        </w:rPr>
+        <w:t>XX项目周报</w:t>
+      </w:r>
+      <w:bookmarkStart w:id="0" w:name="_GoBack"/>
+      <w:bookmarkEnd w:id="0"/>
+    </w:p>
+    <w:p>
+      <w:pPr>
+        <w:pStyle w:val="4"/>
         <w:numPr>
           <w:ilvl w:val="0"/>
           <w:numId w:val="1"/>
@@ -39,7 +59,7 @@
           <w:rFonts w:hint="eastAsia"/>
           <w:lang w:val="en-US" w:eastAsia="zh-CN"/>
         </w:rPr>
-        <w:t>占地面积：10万m2；</w:t>
+        <w:t>占地面积：3万平；</w:t>
       </w:r>
     </w:p>
     <w:p>
@@ -63,7 +83,26 @@
     </w:p>
     <w:p>
       <w:pPr>
-        <w:pStyle w:val="3"/>
+        <w:numPr>
+          <w:ilvl w:val="0"/>
+          <w:numId w:val="2"/>
+        </w:numPr>
+        <w:rPr>
+          <w:rFonts w:hint="default"/>
+          <w:lang w:val="en-US" w:eastAsia="zh-CN"/>
+        </w:rPr>
+      </w:pPr>
+      <w:r>
+        <w:rPr>
+          <w:rFonts w:hint="eastAsia"/>
+          <w:lang w:val="en-US" w:eastAsia="zh-CN"/>
+        </w:rPr>
+        <w:t>建筑面积：30万平；</w:t>
+      </w:r>
+    </w:p>
+    <w:p>
+      <w:pPr>
+        <w:pStyle w:val="4"/>
         <w:numPr>
           <w:ilvl w:val="0"/>
           <w:numId w:val="1"/>
@@ -141,7 +180,7 @@
     </w:p>
     <w:p>
       <w:pPr>
-        <w:pStyle w:val="3"/>
+        <w:pStyle w:val="4"/>
         <w:numPr>
           <w:ilvl w:val="0"/>
           <w:numId w:val="1"/>
@@ -162,7 +201,7 @@
     </w:p>
     <w:tbl>
       <w:tblPr>
-        <w:tblStyle w:val="5"/>
+        <w:tblStyle w:val="6"/>
         <w:tblW w:w="0" w:type="auto"/>
         <w:tblInd w:w="0" w:type="dxa"/>
         <w:tblBorders>
@@ -826,8 +865,6 @@
               </w:rPr>
               <w:t>进展5</w:t>
             </w:r>
-            <w:bookmarkStart w:id="0" w:name="_GoBack"/>
-            <w:bookmarkEnd w:id="0"/>
           </w:p>
         </w:tc>
       </w:tr>
@@ -1194,6 +1231,24 @@
     </w:rPr>
   </w:style>
   <w:style w:type="paragraph" w:styleId="2">
+    <w:name w:val="heading 1"/>
+    <w:basedOn w:val="1"/>
+    <w:next w:val="1"/>
+    <w:qFormat/>
+    <w:uiPriority w:val="0"/>
+    <w:pPr>
+      <w:keepNext/>
+      <w:keepLines/>
+      <w:spacing w:before="340" w:beforeLines="0" w:beforeAutospacing="0" w:after="330" w:afterLines="0" w:afterAutospacing="0" w:line="576" w:lineRule="auto"/>
+      <w:outlineLvl w:val="0"/>
+    </w:pPr>
+    <w:rPr>
+      <w:b/>
+      <w:kern w:val="44"/>
+      <w:sz w:val="44"/>
+    </w:rPr>
+  </w:style>
+  <w:style w:type="paragraph" w:styleId="3">
     <w:name w:val="heading 2"/>
     <w:basedOn w:val="1"/>
     <w:next w:val="1"/>
@@ -1212,7 +1267,7 @@
       <w:sz w:val="32"/>
     </w:rPr>
   </w:style>
-  <w:style w:type="paragraph" w:styleId="3">
+  <w:style w:type="paragraph" w:styleId="4">
     <w:name w:val="heading 3"/>
     <w:basedOn w:val="1"/>
     <w:next w:val="1"/>
@@ -1230,12 +1285,12 @@
       <w:sz w:val="32"/>
     </w:rPr>
   </w:style>
-  <w:style w:type="character" w:default="1" w:styleId="6">
+  <w:style w:type="character" w:default="1" w:styleId="7">
     <w:name w:val="Default Paragraph Font"/>
     <w:semiHidden/>
     <w:uiPriority w:val="0"/>
   </w:style>
-  <w:style w:type="table" w:default="1" w:styleId="4">
+  <w:style w:type="table" w:default="1" w:styleId="5">
     <w:name w:val="Normal Table"/>
     <w:semiHidden/>
     <w:uiPriority w:val="0"/>
@@ -1248,9 +1303,9 @@
       </w:tblCellMar>
     </w:tblPr>
   </w:style>
-  <w:style w:type="table" w:styleId="5">
+  <w:style w:type="table" w:styleId="6">
     <w:name w:val="Table Grid"/>
-    <w:basedOn w:val="4"/>
+    <w:basedOn w:val="5"/>
     <w:uiPriority w:val="0"/>
     <w:pPr>
       <w:widowControl w:val="0"/>

</xml_diff>